<commit_message>
Added base swift files
</commit_message>
<xml_diff>
--- a/TikTok 8h MVP plan.docx
+++ b/TikTok 8h MVP plan.docx
@@ -3143,6 +3143,7 @@
         <w:spacing w:before="100" w:beforeAutospacing="1" w:after="100" w:afterAutospacing="1" w:line="240" w:lineRule="auto"/>
         <w:rPr>
           <w:rFonts w:ascii="Times New Roman" w:eastAsia="Times New Roman" w:hAnsi="Times New Roman" w:cs="Times New Roman"/>
+          <w:color w:val="00B050"/>
           <w:kern w:val="0"/>
           <w:lang w:eastAsia="ru-RU"/>
           <w14:ligatures w14:val="none"/>
@@ -3153,6 +3154,7 @@
           <w:rFonts w:ascii="Times New Roman" w:eastAsia="Times New Roman" w:hAnsi="Times New Roman" w:cs="Times New Roman"/>
           <w:b/>
           <w:bCs/>
+          <w:color w:val="00B050"/>
           <w:kern w:val="0"/>
           <w:lang w:eastAsia="ru-RU"/>
           <w14:ligatures w14:val="none"/>
@@ -3169,14 +3171,16 @@
         <w:spacing w:before="100" w:beforeAutospacing="1" w:after="100" w:afterAutospacing="1" w:line="240" w:lineRule="auto"/>
         <w:rPr>
           <w:rFonts w:ascii="Times New Roman" w:eastAsia="Times New Roman" w:hAnsi="Times New Roman" w:cs="Times New Roman"/>
-          <w:kern w:val="0"/>
-          <w:lang w:eastAsia="ru-RU"/>
-          <w14:ligatures w14:val="none"/>
-        </w:rPr>
-      </w:pPr>
-      <w:r>
-        <w:rPr>
-          <w:rFonts w:ascii="Times New Roman" w:eastAsia="Times New Roman" w:hAnsi="Times New Roman" w:cs="Times New Roman"/>
+          <w:color w:val="00B050"/>
+          <w:kern w:val="0"/>
+          <w:lang w:eastAsia="ru-RU"/>
+          <w14:ligatures w14:val="none"/>
+        </w:rPr>
+      </w:pPr>
+      <w:r>
+        <w:rPr>
+          <w:rFonts w:ascii="Times New Roman" w:eastAsia="Times New Roman" w:hAnsi="Times New Roman" w:cs="Times New Roman"/>
+          <w:color w:val="00B050"/>
           <w:kern w:val="0"/>
           <w:lang w:eastAsia="ru-RU"/>
           <w14:ligatures w14:val="none"/>
@@ -3187,6 +3191,7 @@
       <w:r>
         <w:rPr>
           <w:rFonts w:ascii="Times New Roman" w:eastAsia="Times New Roman" w:hAnsi="Times New Roman" w:cs="Times New Roman"/>
+          <w:color w:val="00B050"/>
           <w:kern w:val="0"/>
           <w:lang w:eastAsia="ru-RU"/>
           <w14:ligatures w14:val="none"/>
@@ -3197,6 +3202,7 @@
       <w:r>
         <w:rPr>
           <w:rFonts w:ascii="Times New Roman" w:eastAsia="Times New Roman" w:hAnsi="Times New Roman" w:cs="Times New Roman"/>
+          <w:color w:val="00B050"/>
           <w:kern w:val="0"/>
           <w:lang w:eastAsia="ru-RU"/>
           <w14:ligatures w14:val="none"/>
@@ -3207,6 +3213,7 @@
       <w:r>
         <w:rPr>
           <w:rFonts w:ascii="Times New Roman" w:eastAsia="Times New Roman" w:hAnsi="Times New Roman" w:cs="Times New Roman"/>
+          <w:color w:val="00B050"/>
           <w:kern w:val="0"/>
           <w:lang w:eastAsia="ru-RU"/>
           <w14:ligatures w14:val="none"/>
@@ -3217,6 +3224,7 @@
       <w:r>
         <w:rPr>
           <w:rFonts w:ascii="Times New Roman" w:eastAsia="Times New Roman" w:hAnsi="Times New Roman" w:cs="Times New Roman"/>
+          <w:color w:val="00B050"/>
           <w:kern w:val="0"/>
           <w:lang w:eastAsia="ru-RU"/>
           <w14:ligatures w14:val="none"/>
@@ -3233,14 +3241,16 @@
         <w:spacing w:before="100" w:beforeAutospacing="1" w:after="100" w:afterAutospacing="1" w:line="240" w:lineRule="auto"/>
         <w:rPr>
           <w:rFonts w:ascii="Times New Roman" w:eastAsia="Times New Roman" w:hAnsi="Times New Roman" w:cs="Times New Roman"/>
-          <w:kern w:val="0"/>
-          <w:lang w:eastAsia="ru-RU"/>
-          <w14:ligatures w14:val="none"/>
-        </w:rPr>
-      </w:pPr>
-      <w:r>
-        <w:rPr>
-          <w:rFonts w:ascii="Times New Roman" w:eastAsia="Times New Roman" w:hAnsi="Times New Roman" w:cs="Times New Roman"/>
+          <w:color w:val="00B050"/>
+          <w:kern w:val="0"/>
+          <w:lang w:eastAsia="ru-RU"/>
+          <w14:ligatures w14:val="none"/>
+        </w:rPr>
+      </w:pPr>
+      <w:r>
+        <w:rPr>
+          <w:rFonts w:ascii="Times New Roman" w:eastAsia="Times New Roman" w:hAnsi="Times New Roman" w:cs="Times New Roman"/>
+          <w:color w:val="00B050"/>
           <w:kern w:val="0"/>
           <w:lang w:eastAsia="ru-RU"/>
           <w14:ligatures w14:val="none"/>
@@ -3253,6 +3263,7 @@
         <w:spacing w:before="100" w:beforeAutospacing="1" w:after="100" w:afterAutospacing="1" w:line="240" w:lineRule="auto"/>
         <w:rPr>
           <w:rFonts w:ascii="Times New Roman" w:eastAsia="Times New Roman" w:hAnsi="Times New Roman" w:cs="Times New Roman"/>
+          <w:color w:val="00B050"/>
           <w:kern w:val="0"/>
           <w:lang w:eastAsia="ru-RU"/>
           <w14:ligatures w14:val="none"/>
@@ -3263,6 +3274,7 @@
           <w:rFonts w:ascii="Times New Roman" w:eastAsia="Times New Roman" w:hAnsi="Times New Roman" w:cs="Times New Roman"/>
           <w:b/>
           <w:bCs/>
+          <w:color w:val="00B050"/>
           <w:kern w:val="0"/>
           <w:lang w:eastAsia="ru-RU"/>
           <w14:ligatures w14:val="none"/>
@@ -3279,14 +3291,16 @@
         <w:spacing w:before="100" w:beforeAutospacing="1" w:after="100" w:afterAutospacing="1" w:line="240" w:lineRule="auto"/>
         <w:rPr>
           <w:rFonts w:ascii="Times New Roman" w:eastAsia="Times New Roman" w:hAnsi="Times New Roman" w:cs="Times New Roman"/>
-          <w:kern w:val="0"/>
-          <w:lang w:eastAsia="ru-RU"/>
-          <w14:ligatures w14:val="none"/>
-        </w:rPr>
-      </w:pPr>
-      <w:r>
-        <w:rPr>
-          <w:rFonts w:ascii="Times New Roman" w:eastAsia="Times New Roman" w:hAnsi="Times New Roman" w:cs="Times New Roman"/>
+          <w:color w:val="00B050"/>
+          <w:kern w:val="0"/>
+          <w:lang w:eastAsia="ru-RU"/>
+          <w14:ligatures w14:val="none"/>
+        </w:rPr>
+      </w:pPr>
+      <w:r>
+        <w:rPr>
+          <w:rFonts w:ascii="Times New Roman" w:eastAsia="Times New Roman" w:hAnsi="Times New Roman" w:cs="Times New Roman"/>
+          <w:color w:val="00B050"/>
           <w:kern w:val="0"/>
           <w:lang w:eastAsia="ru-RU"/>
           <w14:ligatures w14:val="none"/>
@@ -3303,14 +3317,16 @@
         <w:spacing w:before="100" w:beforeAutospacing="1" w:after="100" w:afterAutospacing="1" w:line="240" w:lineRule="auto"/>
         <w:rPr>
           <w:rFonts w:ascii="Times New Roman" w:eastAsia="Times New Roman" w:hAnsi="Times New Roman" w:cs="Times New Roman"/>
-          <w:kern w:val="0"/>
-          <w:lang w:eastAsia="ru-RU"/>
-          <w14:ligatures w14:val="none"/>
-        </w:rPr>
-      </w:pPr>
-      <w:r>
-        <w:rPr>
-          <w:rFonts w:ascii="Times New Roman" w:eastAsia="Times New Roman" w:hAnsi="Times New Roman" w:cs="Times New Roman"/>
+          <w:color w:val="00B050"/>
+          <w:kern w:val="0"/>
+          <w:lang w:eastAsia="ru-RU"/>
+          <w14:ligatures w14:val="none"/>
+        </w:rPr>
+      </w:pPr>
+      <w:r>
+        <w:rPr>
+          <w:rFonts w:ascii="Times New Roman" w:eastAsia="Times New Roman" w:hAnsi="Times New Roman" w:cs="Times New Roman"/>
+          <w:color w:val="00B050"/>
           <w:kern w:val="0"/>
           <w:lang w:eastAsia="ru-RU"/>
           <w14:ligatures w14:val="none"/>
@@ -3323,6 +3339,7 @@
         <w:spacing w:before="100" w:beforeAutospacing="1" w:after="100" w:afterAutospacing="1" w:line="240" w:lineRule="auto"/>
         <w:rPr>
           <w:rFonts w:ascii="Times New Roman" w:eastAsia="Times New Roman" w:hAnsi="Times New Roman" w:cs="Times New Roman"/>
+          <w:color w:val="00B050"/>
           <w:kern w:val="0"/>
           <w:lang w:eastAsia="ru-RU"/>
           <w14:ligatures w14:val="none"/>
@@ -3333,6 +3350,7 @@
           <w:rFonts w:ascii="Times New Roman" w:eastAsia="Times New Roman" w:hAnsi="Times New Roman" w:cs="Times New Roman"/>
           <w:b/>
           <w:bCs/>
+          <w:color w:val="00B050"/>
           <w:kern w:val="0"/>
           <w:lang w:eastAsia="ru-RU"/>
           <w14:ligatures w14:val="none"/>
@@ -3349,14 +3367,16 @@
         <w:spacing w:before="100" w:beforeAutospacing="1" w:after="100" w:afterAutospacing="1" w:line="240" w:lineRule="auto"/>
         <w:rPr>
           <w:rFonts w:ascii="Times New Roman" w:eastAsia="Times New Roman" w:hAnsi="Times New Roman" w:cs="Times New Roman"/>
-          <w:kern w:val="0"/>
-          <w:lang w:eastAsia="ru-RU"/>
-          <w14:ligatures w14:val="none"/>
-        </w:rPr>
-      </w:pPr>
-      <w:r>
-        <w:rPr>
-          <w:rFonts w:ascii="Times New Roman" w:eastAsia="Times New Roman" w:hAnsi="Times New Roman" w:cs="Times New Roman"/>
+          <w:color w:val="00B050"/>
+          <w:kern w:val="0"/>
+          <w:lang w:eastAsia="ru-RU"/>
+          <w14:ligatures w14:val="none"/>
+        </w:rPr>
+      </w:pPr>
+      <w:r>
+        <w:rPr>
+          <w:rFonts w:ascii="Times New Roman" w:eastAsia="Times New Roman" w:hAnsi="Times New Roman" w:cs="Times New Roman"/>
+          <w:color w:val="00B050"/>
           <w:kern w:val="0"/>
           <w:lang w:eastAsia="ru-RU"/>
           <w14:ligatures w14:val="none"/>
@@ -3367,6 +3387,7 @@
       <w:r>
         <w:rPr>
           <w:rFonts w:ascii="Times New Roman" w:eastAsia="Times New Roman" w:hAnsi="Times New Roman" w:cs="Times New Roman"/>
+          <w:color w:val="00B050"/>
           <w:kern w:val="0"/>
           <w:lang w:eastAsia="ru-RU"/>
           <w14:ligatures w14:val="none"/>
@@ -3377,6 +3398,7 @@
       <w:r>
         <w:rPr>
           <w:rFonts w:ascii="Times New Roman" w:eastAsia="Times New Roman" w:hAnsi="Times New Roman" w:cs="Times New Roman"/>
+          <w:color w:val="00B050"/>
           <w:kern w:val="0"/>
           <w:lang w:eastAsia="ru-RU"/>
           <w14:ligatures w14:val="none"/>
@@ -3386,6 +3408,7 @@
       <w:r>
         <w:rPr>
           <w:rFonts w:ascii="Courier New" w:eastAsia="Times New Roman" w:hAnsi="Courier New" w:cs="Courier New"/>
+          <w:color w:val="00B050"/>
           <w:kern w:val="0"/>
           <w:sz w:val="20"/>
           <w:szCs w:val="20"/>
@@ -3397,6 +3420,7 @@
       <w:r>
         <w:rPr>
           <w:rFonts w:ascii="Times New Roman" w:eastAsia="Times New Roman" w:hAnsi="Times New Roman" w:cs="Times New Roman"/>
+          <w:color w:val="00B050"/>
           <w:kern w:val="0"/>
           <w:lang w:eastAsia="ru-RU"/>
           <w14:ligatures w14:val="none"/>
@@ -3407,6 +3431,7 @@
       <w:r>
         <w:rPr>
           <w:rFonts w:ascii="Times New Roman" w:eastAsia="Times New Roman" w:hAnsi="Times New Roman" w:cs="Times New Roman"/>
+          <w:color w:val="00B050"/>
           <w:kern w:val="0"/>
           <w:lang w:eastAsia="ru-RU"/>
           <w14:ligatures w14:val="none"/>
@@ -3417,6 +3442,7 @@
       <w:r>
         <w:rPr>
           <w:rFonts w:ascii="Times New Roman" w:eastAsia="Times New Roman" w:hAnsi="Times New Roman" w:cs="Times New Roman"/>
+          <w:color w:val="00B050"/>
           <w:kern w:val="0"/>
           <w:lang w:eastAsia="ru-RU"/>
           <w14:ligatures w14:val="none"/>
@@ -3433,14 +3459,16 @@
         <w:spacing w:before="100" w:beforeAutospacing="1" w:after="100" w:afterAutospacing="1" w:line="240" w:lineRule="auto"/>
         <w:rPr>
           <w:rFonts w:ascii="Times New Roman" w:eastAsia="Times New Roman" w:hAnsi="Times New Roman" w:cs="Times New Roman"/>
-          <w:kern w:val="0"/>
-          <w:lang w:eastAsia="ru-RU"/>
-          <w14:ligatures w14:val="none"/>
-        </w:rPr>
-      </w:pPr>
-      <w:r>
-        <w:rPr>
-          <w:rFonts w:ascii="Times New Roman" w:eastAsia="Times New Roman" w:hAnsi="Times New Roman" w:cs="Times New Roman"/>
+          <w:color w:val="00B050"/>
+          <w:kern w:val="0"/>
+          <w:lang w:eastAsia="ru-RU"/>
+          <w14:ligatures w14:val="none"/>
+        </w:rPr>
+      </w:pPr>
+      <w:r>
+        <w:rPr>
+          <w:rFonts w:ascii="Times New Roman" w:eastAsia="Times New Roman" w:hAnsi="Times New Roman" w:cs="Times New Roman"/>
+          <w:color w:val="00B050"/>
           <w:kern w:val="0"/>
           <w:lang w:eastAsia="ru-RU"/>
           <w14:ligatures w14:val="none"/>
@@ -3453,6 +3481,7 @@
         <w:spacing w:before="100" w:beforeAutospacing="1" w:after="100" w:afterAutospacing="1" w:line="240" w:lineRule="auto"/>
         <w:rPr>
           <w:rFonts w:ascii="Times New Roman" w:eastAsia="Times New Roman" w:hAnsi="Times New Roman" w:cs="Times New Roman"/>
+          <w:color w:val="00B050"/>
           <w:kern w:val="0"/>
           <w:lang w:eastAsia="ru-RU"/>
           <w14:ligatures w14:val="none"/>
@@ -3463,6 +3492,7 @@
           <w:rFonts w:ascii="Times New Roman" w:eastAsia="Times New Roman" w:hAnsi="Times New Roman" w:cs="Times New Roman"/>
           <w:b/>
           <w:bCs/>
+          <w:color w:val="00B050"/>
           <w:kern w:val="0"/>
           <w:lang w:eastAsia="ru-RU"/>
           <w14:ligatures w14:val="none"/>
@@ -3479,14 +3509,16 @@
         <w:spacing w:before="100" w:beforeAutospacing="1" w:after="100" w:afterAutospacing="1" w:line="240" w:lineRule="auto"/>
         <w:rPr>
           <w:rFonts w:ascii="Times New Roman" w:eastAsia="Times New Roman" w:hAnsi="Times New Roman" w:cs="Times New Roman"/>
-          <w:kern w:val="0"/>
-          <w:lang w:eastAsia="ru-RU"/>
-          <w14:ligatures w14:val="none"/>
-        </w:rPr>
-      </w:pPr>
-      <w:r>
-        <w:rPr>
-          <w:rFonts w:ascii="Times New Roman" w:eastAsia="Times New Roman" w:hAnsi="Times New Roman" w:cs="Times New Roman"/>
+          <w:color w:val="00B050"/>
+          <w:kern w:val="0"/>
+          <w:lang w:eastAsia="ru-RU"/>
+          <w14:ligatures w14:val="none"/>
+        </w:rPr>
+      </w:pPr>
+      <w:r>
+        <w:rPr>
+          <w:rFonts w:ascii="Times New Roman" w:eastAsia="Times New Roman" w:hAnsi="Times New Roman" w:cs="Times New Roman"/>
+          <w:color w:val="00B050"/>
           <w:kern w:val="0"/>
           <w:lang w:eastAsia="ru-RU"/>
           <w14:ligatures w14:val="none"/>
@@ -3497,6 +3529,7 @@
       <w:r>
         <w:rPr>
           <w:rFonts w:ascii="Times New Roman" w:eastAsia="Times New Roman" w:hAnsi="Times New Roman" w:cs="Times New Roman"/>
+          <w:color w:val="00B050"/>
           <w:kern w:val="0"/>
           <w:lang w:eastAsia="ru-RU"/>
           <w14:ligatures w14:val="none"/>
@@ -3507,6 +3540,7 @@
       <w:r>
         <w:rPr>
           <w:rFonts w:ascii="Times New Roman" w:eastAsia="Times New Roman" w:hAnsi="Times New Roman" w:cs="Times New Roman"/>
+          <w:color w:val="00B050"/>
           <w:kern w:val="0"/>
           <w:lang w:eastAsia="ru-RU"/>
           <w14:ligatures w14:val="none"/>
@@ -3523,14 +3557,16 @@
         <w:spacing w:before="100" w:beforeAutospacing="1" w:after="100" w:afterAutospacing="1" w:line="240" w:lineRule="auto"/>
         <w:rPr>
           <w:rFonts w:ascii="Times New Roman" w:eastAsia="Times New Roman" w:hAnsi="Times New Roman" w:cs="Times New Roman"/>
-          <w:kern w:val="0"/>
-          <w:lang w:eastAsia="ru-RU"/>
-          <w14:ligatures w14:val="none"/>
-        </w:rPr>
-      </w:pPr>
-      <w:r>
-        <w:rPr>
-          <w:rFonts w:ascii="Times New Roman" w:eastAsia="Times New Roman" w:hAnsi="Times New Roman" w:cs="Times New Roman"/>
+          <w:color w:val="00B050"/>
+          <w:kern w:val="0"/>
+          <w:lang w:eastAsia="ru-RU"/>
+          <w14:ligatures w14:val="none"/>
+        </w:rPr>
+      </w:pPr>
+      <w:r>
+        <w:rPr>
+          <w:rFonts w:ascii="Times New Roman" w:eastAsia="Times New Roman" w:hAnsi="Times New Roman" w:cs="Times New Roman"/>
+          <w:color w:val="00B050"/>
           <w:kern w:val="0"/>
           <w:lang w:eastAsia="ru-RU"/>
           <w14:ligatures w14:val="none"/>
@@ -3543,6 +3579,7 @@
         <w:spacing w:before="100" w:beforeAutospacing="1" w:after="100" w:afterAutospacing="1" w:line="240" w:lineRule="auto"/>
         <w:rPr>
           <w:rFonts w:ascii="Times New Roman" w:eastAsia="Times New Roman" w:hAnsi="Times New Roman" w:cs="Times New Roman"/>
+          <w:color w:val="00B050"/>
           <w:kern w:val="0"/>
           <w:lang w:eastAsia="ru-RU"/>
           <w14:ligatures w14:val="none"/>
@@ -3553,6 +3590,7 @@
           <w:rFonts w:ascii="Times New Roman" w:eastAsia="Times New Roman" w:hAnsi="Times New Roman" w:cs="Times New Roman"/>
           <w:b/>
           <w:bCs/>
+          <w:color w:val="00B050"/>
           <w:kern w:val="0"/>
           <w:lang w:eastAsia="ru-RU"/>
           <w14:ligatures w14:val="none"/>
@@ -3569,14 +3607,16 @@
         <w:spacing w:before="100" w:beforeAutospacing="1" w:after="100" w:afterAutospacing="1" w:line="240" w:lineRule="auto"/>
         <w:rPr>
           <w:rFonts w:ascii="Times New Roman" w:eastAsia="Times New Roman" w:hAnsi="Times New Roman" w:cs="Times New Roman"/>
-          <w:kern w:val="0"/>
-          <w:lang w:eastAsia="ru-RU"/>
-          <w14:ligatures w14:val="none"/>
-        </w:rPr>
-      </w:pPr>
-      <w:r>
-        <w:rPr>
-          <w:rFonts w:ascii="Times New Roman" w:eastAsia="Times New Roman" w:hAnsi="Times New Roman" w:cs="Times New Roman"/>
+          <w:color w:val="00B050"/>
+          <w:kern w:val="0"/>
+          <w:lang w:eastAsia="ru-RU"/>
+          <w14:ligatures w14:val="none"/>
+        </w:rPr>
+      </w:pPr>
+      <w:r>
+        <w:rPr>
+          <w:rFonts w:ascii="Times New Roman" w:eastAsia="Times New Roman" w:hAnsi="Times New Roman" w:cs="Times New Roman"/>
+          <w:color w:val="00B050"/>
           <w:kern w:val="0"/>
           <w:lang w:eastAsia="ru-RU"/>
           <w14:ligatures w14:val="none"/>
@@ -3586,6 +3626,7 @@
       <w:r>
         <w:rPr>
           <w:rFonts w:ascii="Courier New" w:eastAsia="Times New Roman" w:hAnsi="Courier New" w:cs="Courier New"/>
+          <w:color w:val="00B050"/>
           <w:kern w:val="0"/>
           <w:sz w:val="20"/>
           <w:szCs w:val="20"/>
@@ -3597,6 +3638,7 @@
       <w:r>
         <w:rPr>
           <w:rFonts w:ascii="Times New Roman" w:eastAsia="Times New Roman" w:hAnsi="Times New Roman" w:cs="Times New Roman"/>
+          <w:color w:val="00B050"/>
           <w:kern w:val="0"/>
           <w:lang w:eastAsia="ru-RU"/>
           <w14:ligatures w14:val="none"/>
@@ -3613,14 +3655,16 @@
         <w:spacing w:before="100" w:beforeAutospacing="1" w:after="100" w:afterAutospacing="1" w:line="240" w:lineRule="auto"/>
         <w:rPr>
           <w:rFonts w:ascii="Times New Roman" w:eastAsia="Times New Roman" w:hAnsi="Times New Roman" w:cs="Times New Roman"/>
-          <w:kern w:val="0"/>
-          <w:lang w:eastAsia="ru-RU"/>
-          <w14:ligatures w14:val="none"/>
-        </w:rPr>
-      </w:pPr>
-      <w:r>
-        <w:rPr>
-          <w:rFonts w:ascii="Times New Roman" w:eastAsia="Times New Roman" w:hAnsi="Times New Roman" w:cs="Times New Roman"/>
+          <w:color w:val="00B050"/>
+          <w:kern w:val="0"/>
+          <w:lang w:eastAsia="ru-RU"/>
+          <w14:ligatures w14:val="none"/>
+        </w:rPr>
+      </w:pPr>
+      <w:r>
+        <w:rPr>
+          <w:rFonts w:ascii="Times New Roman" w:eastAsia="Times New Roman" w:hAnsi="Times New Roman" w:cs="Times New Roman"/>
+          <w:color w:val="00B050"/>
           <w:kern w:val="0"/>
           <w:lang w:eastAsia="ru-RU"/>
           <w14:ligatures w14:val="none"/>
@@ -3633,6 +3677,7 @@
         <w:spacing w:before="100" w:beforeAutospacing="1" w:after="100" w:afterAutospacing="1" w:line="240" w:lineRule="auto"/>
         <w:rPr>
           <w:rFonts w:ascii="Times New Roman" w:eastAsia="Times New Roman" w:hAnsi="Times New Roman" w:cs="Times New Roman"/>
+          <w:color w:val="00B050"/>
           <w:kern w:val="0"/>
           <w:lang w:eastAsia="ru-RU"/>
           <w14:ligatures w14:val="none"/>
@@ -3643,6 +3688,7 @@
           <w:rFonts w:ascii="Times New Roman" w:eastAsia="Times New Roman" w:hAnsi="Times New Roman" w:cs="Times New Roman"/>
           <w:b/>
           <w:bCs/>
+          <w:color w:val="00B050"/>
           <w:kern w:val="0"/>
           <w:lang w:eastAsia="ru-RU"/>
           <w14:ligatures w14:val="none"/>
@@ -3659,14 +3705,16 @@
         <w:spacing w:before="100" w:beforeAutospacing="1" w:after="100" w:afterAutospacing="1" w:line="240" w:lineRule="auto"/>
         <w:rPr>
           <w:rFonts w:ascii="Times New Roman" w:eastAsia="Times New Roman" w:hAnsi="Times New Roman" w:cs="Times New Roman"/>
-          <w:kern w:val="0"/>
-          <w:lang w:eastAsia="ru-RU"/>
-          <w14:ligatures w14:val="none"/>
-        </w:rPr>
-      </w:pPr>
-      <w:r>
-        <w:rPr>
-          <w:rFonts w:ascii="Times New Roman" w:eastAsia="Times New Roman" w:hAnsi="Times New Roman" w:cs="Times New Roman"/>
+          <w:color w:val="00B050"/>
+          <w:kern w:val="0"/>
+          <w:lang w:eastAsia="ru-RU"/>
+          <w14:ligatures w14:val="none"/>
+        </w:rPr>
+      </w:pPr>
+      <w:r>
+        <w:rPr>
+          <w:rFonts w:ascii="Times New Roman" w:eastAsia="Times New Roman" w:hAnsi="Times New Roman" w:cs="Times New Roman"/>
+          <w:color w:val="00B050"/>
           <w:kern w:val="0"/>
           <w:lang w:eastAsia="ru-RU"/>
           <w14:ligatures w14:val="none"/>
@@ -3683,14 +3731,16 @@
         <w:spacing w:before="100" w:beforeAutospacing="1" w:after="100" w:afterAutospacing="1" w:line="240" w:lineRule="auto"/>
         <w:rPr>
           <w:rFonts w:ascii="Times New Roman" w:eastAsia="Times New Roman" w:hAnsi="Times New Roman" w:cs="Times New Roman"/>
-          <w:kern w:val="0"/>
-          <w:lang w:eastAsia="ru-RU"/>
-          <w14:ligatures w14:val="none"/>
-        </w:rPr>
-      </w:pPr>
-      <w:r>
-        <w:rPr>
-          <w:rFonts w:ascii="Times New Roman" w:eastAsia="Times New Roman" w:hAnsi="Times New Roman" w:cs="Times New Roman"/>
+          <w:color w:val="00B050"/>
+          <w:kern w:val="0"/>
+          <w:lang w:eastAsia="ru-RU"/>
+          <w14:ligatures w14:val="none"/>
+        </w:rPr>
+      </w:pPr>
+      <w:r>
+        <w:rPr>
+          <w:rFonts w:ascii="Times New Roman" w:eastAsia="Times New Roman" w:hAnsi="Times New Roman" w:cs="Times New Roman"/>
+          <w:color w:val="00B050"/>
           <w:kern w:val="0"/>
           <w:lang w:eastAsia="ru-RU"/>
           <w14:ligatures w14:val="none"/>
@@ -3703,6 +3753,7 @@
         <w:spacing w:before="100" w:beforeAutospacing="1" w:after="100" w:afterAutospacing="1" w:line="240" w:lineRule="auto"/>
         <w:rPr>
           <w:rFonts w:ascii="Times New Roman" w:eastAsia="Times New Roman" w:hAnsi="Times New Roman" w:cs="Times New Roman"/>
+          <w:color w:val="00B050"/>
           <w:kern w:val="0"/>
           <w:lang w:eastAsia="ru-RU"/>
           <w14:ligatures w14:val="none"/>
@@ -3713,6 +3764,7 @@
           <w:rFonts w:ascii="Times New Roman" w:eastAsia="Times New Roman" w:hAnsi="Times New Roman" w:cs="Times New Roman"/>
           <w:b/>
           <w:bCs/>
+          <w:color w:val="00B050"/>
           <w:kern w:val="0"/>
           <w:lang w:eastAsia="ru-RU"/>
           <w14:ligatures w14:val="none"/>
@@ -3729,14 +3781,16 @@
         <w:spacing w:before="100" w:beforeAutospacing="1" w:after="100" w:afterAutospacing="1" w:line="240" w:lineRule="auto"/>
         <w:rPr>
           <w:rFonts w:ascii="Times New Roman" w:eastAsia="Times New Roman" w:hAnsi="Times New Roman" w:cs="Times New Roman"/>
-          <w:kern w:val="0"/>
-          <w:lang w:eastAsia="ru-RU"/>
-          <w14:ligatures w14:val="none"/>
-        </w:rPr>
-      </w:pPr>
-      <w:r>
-        <w:rPr>
-          <w:rFonts w:ascii="Times New Roman" w:eastAsia="Times New Roman" w:hAnsi="Times New Roman" w:cs="Times New Roman"/>
+          <w:color w:val="00B050"/>
+          <w:kern w:val="0"/>
+          <w:lang w:eastAsia="ru-RU"/>
+          <w14:ligatures w14:val="none"/>
+        </w:rPr>
+      </w:pPr>
+      <w:r>
+        <w:rPr>
+          <w:rFonts w:ascii="Times New Roman" w:eastAsia="Times New Roman" w:hAnsi="Times New Roman" w:cs="Times New Roman"/>
+          <w:color w:val="00B050"/>
           <w:kern w:val="0"/>
           <w:lang w:eastAsia="ru-RU"/>
           <w14:ligatures w14:val="none"/>
@@ -3746,6 +3800,7 @@
       <w:r>
         <w:rPr>
           <w:rFonts w:ascii="Courier New" w:eastAsia="Times New Roman" w:hAnsi="Courier New" w:cs="Courier New"/>
+          <w:color w:val="00B050"/>
           <w:kern w:val="0"/>
           <w:sz w:val="20"/>
           <w:szCs w:val="20"/>
@@ -3757,6 +3812,7 @@
       <w:r>
         <w:rPr>
           <w:rFonts w:ascii="Times New Roman" w:eastAsia="Times New Roman" w:hAnsi="Times New Roman" w:cs="Times New Roman"/>
+          <w:color w:val="00B050"/>
           <w:kern w:val="0"/>
           <w:lang w:eastAsia="ru-RU"/>
           <w14:ligatures w14:val="none"/>
@@ -3773,14 +3829,16 @@
         <w:spacing w:before="100" w:beforeAutospacing="1" w:after="100" w:afterAutospacing="1" w:line="240" w:lineRule="auto"/>
         <w:rPr>
           <w:rFonts w:ascii="Times New Roman" w:eastAsia="Times New Roman" w:hAnsi="Times New Roman" w:cs="Times New Roman"/>
-          <w:kern w:val="0"/>
-          <w:lang w:eastAsia="ru-RU"/>
-          <w14:ligatures w14:val="none"/>
-        </w:rPr>
-      </w:pPr>
-      <w:r>
-        <w:rPr>
-          <w:rFonts w:ascii="Times New Roman" w:eastAsia="Times New Roman" w:hAnsi="Times New Roman" w:cs="Times New Roman"/>
+          <w:color w:val="00B050"/>
+          <w:kern w:val="0"/>
+          <w:lang w:eastAsia="ru-RU"/>
+          <w14:ligatures w14:val="none"/>
+        </w:rPr>
+      </w:pPr>
+      <w:r>
+        <w:rPr>
+          <w:rFonts w:ascii="Times New Roman" w:eastAsia="Times New Roman" w:hAnsi="Times New Roman" w:cs="Times New Roman"/>
+          <w:color w:val="00B050"/>
           <w:kern w:val="0"/>
           <w:lang w:eastAsia="ru-RU"/>
           <w14:ligatures w14:val="none"/>
@@ -3790,9 +3848,26 @@
     </w:p>
     <w:p>
       <w:pPr>
-        <w:spacing w:before="100" w:beforeAutospacing="1" w:after="100" w:afterAutospacing="1" w:line="240" w:lineRule="auto"/>
-        <w:rPr>
-          <w:rFonts w:ascii="Times New Roman" w:eastAsia="Times New Roman" w:hAnsi="Times New Roman" w:cs="Times New Roman"/>
+        <w:numPr>
+          <w:ilvl w:val="0"/>
+          <w:numId w:val="29"/>
+        </w:numPr>
+        <w:spacing w:before="100" w:beforeAutospacing="1" w:after="100" w:afterAutospacing="1" w:line="240" w:lineRule="auto"/>
+        <w:rPr>
+          <w:rFonts w:ascii="Times New Roman" w:eastAsia="Times New Roman" w:hAnsi="Times New Roman" w:cs="Times New Roman"/>
+          <w:color w:val="00B050"/>
+          <w:kern w:val="0"/>
+          <w:lang w:eastAsia="ru-RU"/>
+          <w14:ligatures w14:val="none"/>
+        </w:rPr>
+      </w:pPr>
+    </w:p>
+    <w:p>
+      <w:pPr>
+        <w:spacing w:before="100" w:beforeAutospacing="1" w:after="100" w:afterAutospacing="1" w:line="240" w:lineRule="auto"/>
+        <w:rPr>
+          <w:rFonts w:ascii="Times New Roman" w:eastAsia="Times New Roman" w:hAnsi="Times New Roman" w:cs="Times New Roman"/>
+          <w:color w:val="00B050"/>
           <w:kern w:val="0"/>
           <w:lang w:eastAsia="ru-RU"/>
           <w14:ligatures w14:val="none"/>
@@ -3803,6 +3878,7 @@
           <w:rFonts w:ascii="Times New Roman" w:eastAsia="Times New Roman" w:hAnsi="Times New Roman" w:cs="Times New Roman"/>
           <w:b/>
           <w:bCs/>
+          <w:color w:val="00B050"/>
           <w:kern w:val="0"/>
           <w:lang w:eastAsia="ru-RU"/>
           <w14:ligatures w14:val="none"/>
@@ -3819,14 +3895,16 @@
         <w:spacing w:before="100" w:beforeAutospacing="1" w:after="100" w:afterAutospacing="1" w:line="240" w:lineRule="auto"/>
         <w:rPr>
           <w:rFonts w:ascii="Times New Roman" w:eastAsia="Times New Roman" w:hAnsi="Times New Roman" w:cs="Times New Roman"/>
-          <w:kern w:val="0"/>
-          <w:lang w:eastAsia="ru-RU"/>
-          <w14:ligatures w14:val="none"/>
-        </w:rPr>
-      </w:pPr>
-      <w:r>
-        <w:rPr>
-          <w:rFonts w:ascii="Times New Roman" w:eastAsia="Times New Roman" w:hAnsi="Times New Roman" w:cs="Times New Roman"/>
+          <w:color w:val="00B050"/>
+          <w:kern w:val="0"/>
+          <w:lang w:eastAsia="ru-RU"/>
+          <w14:ligatures w14:val="none"/>
+        </w:rPr>
+      </w:pPr>
+      <w:r>
+        <w:rPr>
+          <w:rFonts w:ascii="Times New Roman" w:eastAsia="Times New Roman" w:hAnsi="Times New Roman" w:cs="Times New Roman"/>
+          <w:color w:val="00B050"/>
           <w:kern w:val="0"/>
           <w:lang w:eastAsia="ru-RU"/>
           <w14:ligatures w14:val="none"/>
@@ -3838,6 +3916,7 @@
       <w:r>
         <w:rPr>
           <w:rFonts w:ascii="Times New Roman" w:eastAsia="Times New Roman" w:hAnsi="Times New Roman" w:cs="Times New Roman"/>
+          <w:color w:val="00B050"/>
           <w:kern w:val="0"/>
           <w:lang w:eastAsia="ru-RU"/>
           <w14:ligatures w14:val="none"/>
@@ -3848,6 +3927,7 @@
       <w:r>
         <w:rPr>
           <w:rFonts w:ascii="Times New Roman" w:eastAsia="Times New Roman" w:hAnsi="Times New Roman" w:cs="Times New Roman"/>
+          <w:color w:val="00B050"/>
           <w:kern w:val="0"/>
           <w:lang w:eastAsia="ru-RU"/>
           <w14:ligatures w14:val="none"/>
@@ -3858,6 +3938,7 @@
       <w:r>
         <w:rPr>
           <w:rFonts w:ascii="Times New Roman" w:eastAsia="Times New Roman" w:hAnsi="Times New Roman" w:cs="Times New Roman"/>
+          <w:color w:val="00B050"/>
           <w:kern w:val="0"/>
           <w:lang w:eastAsia="ru-RU"/>
           <w14:ligatures w14:val="none"/>
@@ -3868,6 +3949,7 @@
       <w:r>
         <w:rPr>
           <w:rFonts w:ascii="Times New Roman" w:eastAsia="Times New Roman" w:hAnsi="Times New Roman" w:cs="Times New Roman"/>
+          <w:color w:val="00B050"/>
           <w:kern w:val="0"/>
           <w:lang w:eastAsia="ru-RU"/>
           <w14:ligatures w14:val="none"/>
@@ -3884,14 +3966,16 @@
         <w:spacing w:before="100" w:beforeAutospacing="1" w:after="100" w:afterAutospacing="1" w:line="240" w:lineRule="auto"/>
         <w:rPr>
           <w:rFonts w:ascii="Times New Roman" w:eastAsia="Times New Roman" w:hAnsi="Times New Roman" w:cs="Times New Roman"/>
-          <w:kern w:val="0"/>
-          <w:lang w:eastAsia="ru-RU"/>
-          <w14:ligatures w14:val="none"/>
-        </w:rPr>
-      </w:pPr>
-      <w:r>
-        <w:rPr>
-          <w:rFonts w:ascii="Times New Roman" w:eastAsia="Times New Roman" w:hAnsi="Times New Roman" w:cs="Times New Roman"/>
+          <w:color w:val="00B050"/>
+          <w:kern w:val="0"/>
+          <w:lang w:eastAsia="ru-RU"/>
+          <w14:ligatures w14:val="none"/>
+        </w:rPr>
+      </w:pPr>
+      <w:r>
+        <w:rPr>
+          <w:rFonts w:ascii="Times New Roman" w:eastAsia="Times New Roman" w:hAnsi="Times New Roman" w:cs="Times New Roman"/>
+          <w:color w:val="00B050"/>
           <w:kern w:val="0"/>
           <w:lang w:eastAsia="ru-RU"/>
           <w14:ligatures w14:val="none"/>

</xml_diff>

<commit_message>
Updated HomeViewController with video ribbon
</commit_message>
<xml_diff>
--- a/TikTok 8h MVP plan.docx
+++ b/TikTok 8h MVP plan.docx
@@ -5805,6 +5805,7 @@
         <w:spacing w:before="100" w:beforeAutospacing="1" w:after="100" w:afterAutospacing="1" w:line="240" w:lineRule="auto"/>
         <w:rPr>
           <w:rFonts w:ascii="Times New Roman" w:eastAsia="Times New Roman" w:hAnsi="Times New Roman" w:cs="Times New Roman"/>
+          <w:color w:val="00B050"/>
           <w:kern w:val="0"/>
           <w:lang w:eastAsia="ru-RU"/>
           <w14:ligatures w14:val="none"/>
@@ -5815,6 +5816,7 @@
           <w:rFonts w:ascii="Times New Roman" w:eastAsia="Times New Roman" w:hAnsi="Times New Roman" w:cs="Times New Roman"/>
           <w:b/>
           <w:bCs/>
+          <w:color w:val="00B050"/>
           <w:kern w:val="0"/>
           <w:lang w:eastAsia="ru-RU"/>
           <w14:ligatures w14:val="none"/>
@@ -5831,14 +5833,16 @@
         <w:spacing w:before="100" w:beforeAutospacing="1" w:after="100" w:afterAutospacing="1" w:line="240" w:lineRule="auto"/>
         <w:rPr>
           <w:rFonts w:ascii="Times New Roman" w:eastAsia="Times New Roman" w:hAnsi="Times New Roman" w:cs="Times New Roman"/>
-          <w:kern w:val="0"/>
-          <w:lang w:eastAsia="ru-RU"/>
-          <w14:ligatures w14:val="none"/>
-        </w:rPr>
-      </w:pPr>
-      <w:r>
-        <w:rPr>
-          <w:rFonts w:ascii="Times New Roman" w:eastAsia="Times New Roman" w:hAnsi="Times New Roman" w:cs="Times New Roman"/>
+          <w:color w:val="00B050"/>
+          <w:kern w:val="0"/>
+          <w:lang w:eastAsia="ru-RU"/>
+          <w14:ligatures w14:val="none"/>
+        </w:rPr>
+      </w:pPr>
+      <w:r>
+        <w:rPr>
+          <w:rFonts w:ascii="Times New Roman" w:eastAsia="Times New Roman" w:hAnsi="Times New Roman" w:cs="Times New Roman"/>
+          <w:color w:val="00B050"/>
           <w:kern w:val="0"/>
           <w:lang w:eastAsia="ru-RU"/>
           <w14:ligatures w14:val="none"/>
@@ -5849,6 +5853,7 @@
       <w:r>
         <w:rPr>
           <w:rFonts w:ascii="Courier New" w:eastAsia="Times New Roman" w:hAnsi="Courier New" w:cs="Courier New"/>
+          <w:color w:val="00B050"/>
           <w:kern w:val="0"/>
           <w:sz w:val="20"/>
           <w:szCs w:val="20"/>
@@ -5861,6 +5866,7 @@
       <w:r>
         <w:rPr>
           <w:rFonts w:ascii="Times New Roman" w:eastAsia="Times New Roman" w:hAnsi="Times New Roman" w:cs="Times New Roman"/>
+          <w:color w:val="00B050"/>
           <w:kern w:val="0"/>
           <w:lang w:eastAsia="ru-RU"/>
           <w14:ligatures w14:val="none"/>
@@ -5877,14 +5883,16 @@
         <w:spacing w:before="100" w:beforeAutospacing="1" w:after="100" w:afterAutospacing="1" w:line="240" w:lineRule="auto"/>
         <w:rPr>
           <w:rFonts w:ascii="Times New Roman" w:eastAsia="Times New Roman" w:hAnsi="Times New Roman" w:cs="Times New Roman"/>
-          <w:kern w:val="0"/>
-          <w:lang w:eastAsia="ru-RU"/>
-          <w14:ligatures w14:val="none"/>
-        </w:rPr>
-      </w:pPr>
-      <w:r>
-        <w:rPr>
-          <w:rFonts w:ascii="Times New Roman" w:eastAsia="Times New Roman" w:hAnsi="Times New Roman" w:cs="Times New Roman"/>
+          <w:color w:val="00B050"/>
+          <w:kern w:val="0"/>
+          <w:lang w:eastAsia="ru-RU"/>
+          <w14:ligatures w14:val="none"/>
+        </w:rPr>
+      </w:pPr>
+      <w:r>
+        <w:rPr>
+          <w:rFonts w:ascii="Times New Roman" w:eastAsia="Times New Roman" w:hAnsi="Times New Roman" w:cs="Times New Roman"/>
+          <w:color w:val="00B050"/>
           <w:kern w:val="0"/>
           <w:lang w:eastAsia="ru-RU"/>
           <w14:ligatures w14:val="none"/>
@@ -5898,6 +5906,7 @@
         <w:spacing w:before="100" w:beforeAutospacing="1" w:after="100" w:afterAutospacing="1" w:line="240" w:lineRule="auto"/>
         <w:rPr>
           <w:rFonts w:ascii="Times New Roman" w:eastAsia="Times New Roman" w:hAnsi="Times New Roman" w:cs="Times New Roman"/>
+          <w:color w:val="00B050"/>
           <w:kern w:val="0"/>
           <w:lang w:eastAsia="ru-RU"/>
           <w14:ligatures w14:val="none"/>
@@ -5908,6 +5917,7 @@
           <w:rFonts w:ascii="Times New Roman" w:eastAsia="Times New Roman" w:hAnsi="Times New Roman" w:cs="Times New Roman"/>
           <w:b/>
           <w:bCs/>
+          <w:color w:val="00B050"/>
           <w:kern w:val="0"/>
           <w:lang w:eastAsia="ru-RU"/>
           <w14:ligatures w14:val="none"/>
@@ -5924,14 +5934,16 @@
         <w:spacing w:before="100" w:beforeAutospacing="1" w:after="100" w:afterAutospacing="1" w:line="240" w:lineRule="auto"/>
         <w:rPr>
           <w:rFonts w:ascii="Times New Roman" w:eastAsia="Times New Roman" w:hAnsi="Times New Roman" w:cs="Times New Roman"/>
-          <w:kern w:val="0"/>
-          <w:lang w:eastAsia="ru-RU"/>
-          <w14:ligatures w14:val="none"/>
-        </w:rPr>
-      </w:pPr>
-      <w:r>
-        <w:rPr>
-          <w:rFonts w:ascii="Times New Roman" w:eastAsia="Times New Roman" w:hAnsi="Times New Roman" w:cs="Times New Roman"/>
+          <w:color w:val="00B050"/>
+          <w:kern w:val="0"/>
+          <w:lang w:eastAsia="ru-RU"/>
+          <w14:ligatures w14:val="none"/>
+        </w:rPr>
+      </w:pPr>
+      <w:r>
+        <w:rPr>
+          <w:rFonts w:ascii="Times New Roman" w:eastAsia="Times New Roman" w:hAnsi="Times New Roman" w:cs="Times New Roman"/>
+          <w:color w:val="00B050"/>
           <w:kern w:val="0"/>
           <w:lang w:eastAsia="ru-RU"/>
           <w14:ligatures w14:val="none"/>
@@ -5942,6 +5954,7 @@
       <w:r>
         <w:rPr>
           <w:rFonts w:ascii="Times New Roman" w:eastAsia="Times New Roman" w:hAnsi="Times New Roman" w:cs="Times New Roman"/>
+          <w:color w:val="00B050"/>
           <w:kern w:val="0"/>
           <w:lang w:eastAsia="ru-RU"/>
           <w14:ligatures w14:val="none"/>
@@ -5952,6 +5965,7 @@
       <w:r>
         <w:rPr>
           <w:rFonts w:ascii="Times New Roman" w:eastAsia="Times New Roman" w:hAnsi="Times New Roman" w:cs="Times New Roman"/>
+          <w:color w:val="00B050"/>
           <w:kern w:val="0"/>
           <w:lang w:eastAsia="ru-RU"/>
           <w14:ligatures w14:val="none"/>
@@ -5968,20 +5982,60 @@
         <w:spacing w:before="100" w:beforeAutospacing="1" w:after="100" w:afterAutospacing="1" w:line="240" w:lineRule="auto"/>
         <w:rPr>
           <w:rFonts w:ascii="Times New Roman" w:eastAsia="Times New Roman" w:hAnsi="Times New Roman" w:cs="Times New Roman"/>
-          <w:kern w:val="0"/>
-          <w:lang w:eastAsia="ru-RU"/>
-          <w14:ligatures w14:val="none"/>
-        </w:rPr>
-      </w:pPr>
-      <w:r>
-        <w:rPr>
-          <w:rFonts w:ascii="Times New Roman" w:eastAsia="Times New Roman" w:hAnsi="Times New Roman" w:cs="Times New Roman"/>
+          <w:color w:val="00B050"/>
+          <w:kern w:val="0"/>
+          <w:lang w:eastAsia="ru-RU"/>
+          <w14:ligatures w14:val="none"/>
+        </w:rPr>
+      </w:pPr>
+      <w:r>
+        <w:rPr>
+          <w:rFonts w:ascii="Times New Roman" w:eastAsia="Times New Roman" w:hAnsi="Times New Roman" w:cs="Times New Roman"/>
+          <w:color w:val="00B050"/>
           <w:kern w:val="0"/>
           <w:lang w:eastAsia="ru-RU"/>
           <w14:ligatures w14:val="none"/>
         </w:rPr>
         <w:t>Оценка времени: 5 минут.</w:t>
       </w:r>
+    </w:p>
+    <w:p>
+      <w:pPr>
+        <w:numPr>
+          <w:ilvl w:val="0"/>
+          <w:numId w:val="47"/>
+        </w:numPr>
+        <w:spacing w:before="100" w:beforeAutospacing="1" w:after="100" w:afterAutospacing="1" w:line="240" w:lineRule="auto"/>
+        <w:rPr>
+          <w:rFonts w:ascii="Times New Roman" w:eastAsia="Times New Roman" w:hAnsi="Times New Roman" w:cs="Times New Roman"/>
+          <w:color w:val="FF0000"/>
+          <w:kern w:val="0"/>
+          <w:lang w:eastAsia="ru-RU"/>
+          <w14:ligatures w14:val="none"/>
+        </w:rPr>
+      </w:pPr>
+      <w:r>
+        <w:rPr>
+          <w:rFonts w:ascii="Times New Roman" w:eastAsia="Times New Roman" w:hAnsi="Times New Roman" w:cs="Times New Roman"/>
+          <w:color w:val="FF0000"/>
+          <w:kern w:val="0"/>
+          <w:lang w:eastAsia="ru-RU"/>
+          <w14:ligatures w14:val="none"/>
+        </w:rPr>
+        <w:t xml:space="preserve">Тут чуть внесли правки с точки зрения интерфейса, чтобы число лайков и название видео не скрывалось за </w:t>
+      </w:r>
+      <w:proofErr w:type="spellStart"/>
+      <w:r>
+        <w:rPr>
+          <w:rFonts w:ascii="Times New Roman" w:eastAsia="Times New Roman" w:hAnsi="Times New Roman" w:cs="Times New Roman"/>
+          <w:color w:val="FF0000"/>
+          <w:kern w:val="0"/>
+          <w:lang w:val="en-US" w:eastAsia="ru-RU"/>
+          <w14:ligatures w14:val="none"/>
+        </w:rPr>
+        <w:t>TabBar</w:t>
+      </w:r>
+      <w:proofErr w:type="spellEnd"/>
     </w:p>
     <w:p>
       <w:pPr>
@@ -6687,6 +6741,7 @@
           <w:lang w:eastAsia="ru-RU"/>
           <w14:ligatures w14:val="none"/>
         </w:rPr>
+        <w:lastRenderedPageBreak/>
         <w:t>Шаг 54 (5 минут).</w:t>
       </w:r>
     </w:p>
@@ -6711,7 +6766,6 @@
           <w:lang w:eastAsia="ru-RU"/>
           <w14:ligatures w14:val="none"/>
         </w:rPr>
-        <w:lastRenderedPageBreak/>
         <w:t xml:space="preserve">В методе кнопки вызовите </w:t>
       </w:r>
       <w:proofErr w:type="spellStart"/>
@@ -7569,6 +7623,7 @@
           <w:lang w:eastAsia="ru-RU"/>
           <w14:ligatures w14:val="none"/>
         </w:rPr>
+        <w:lastRenderedPageBreak/>
         <w:t>Шаг 62 (10 минут).</w:t>
       </w:r>
     </w:p>
@@ -7593,7 +7648,6 @@
           <w:lang w:eastAsia="ru-RU"/>
           <w14:ligatures w14:val="none"/>
         </w:rPr>
-        <w:lastRenderedPageBreak/>
         <w:t xml:space="preserve">Попросите ChatGPT-o1 сгенерировать контроллер </w:t>
       </w:r>
       <w:proofErr w:type="spellStart"/>
@@ -8522,6 +8576,7 @@
           <w:lang w:eastAsia="ru-RU"/>
           <w14:ligatures w14:val="none"/>
         </w:rPr>
+        <w:lastRenderedPageBreak/>
         <w:t>Оценка времени: 5 минут.</w:t>
       </w:r>
     </w:p>
@@ -8542,7 +8597,6 @@
           <w:kern w:val="0"/>
           <w:lang w:eastAsia="ru-RU"/>
         </w:rPr>
-        <w:lastRenderedPageBreak/>
         <w:pict w14:anchorId="3DA8AA10">
           <v:rect id="_x0000_i1033" alt="" style="width:467.75pt;height:.05pt;mso-width-percent:0;mso-height-percent:0;mso-width-percent:0;mso-height-percent:0" o:hralign="center" o:hrstd="t" o:hr="t" fillcolor="#a0a0a0" stroked="f"/>
         </w:pict>
@@ -9744,6 +9798,7 @@
           <w:lang w:eastAsia="ru-RU"/>
           <w14:ligatures w14:val="none"/>
         </w:rPr>
+        <w:lastRenderedPageBreak/>
         <w:t>Оценка времени: 10 минут.</w:t>
       </w:r>
     </w:p>
@@ -9766,7 +9821,6 @@
           <w:lang w:eastAsia="ru-RU"/>
           <w14:ligatures w14:val="none"/>
         </w:rPr>
-        <w:lastRenderedPageBreak/>
         <w:t>Шаг 79 (5 минут).</w:t>
       </w:r>
     </w:p>
@@ -10690,6 +10744,7 @@
           <w:lang w:eastAsia="ru-RU"/>
           <w14:ligatures w14:val="none"/>
         </w:rPr>
+        <w:lastRenderedPageBreak/>
         <w:t>Шаг 87 (5 минут).</w:t>
       </w:r>
     </w:p>
@@ -10714,7 +10769,6 @@
           <w:lang w:eastAsia="ru-RU"/>
           <w14:ligatures w14:val="none"/>
         </w:rPr>
-        <w:lastRenderedPageBreak/>
         <w:t xml:space="preserve">Добавьте в </w:t>
       </w:r>
       <w:r>
@@ -11534,6 +11588,7 @@
           <w:lang w:eastAsia="ru-RU"/>
           <w14:ligatures w14:val="none"/>
         </w:rPr>
+        <w:lastRenderedPageBreak/>
         <w:t xml:space="preserve">Вставьте код и свяжите с </w:t>
       </w:r>
       <w:proofErr w:type="spellStart"/>
@@ -11580,7 +11635,6 @@
           <w:lang w:eastAsia="ru-RU"/>
           <w14:ligatures w14:val="none"/>
         </w:rPr>
-        <w:lastRenderedPageBreak/>
         <w:t>Оценка времени: 5 минут.</w:t>
       </w:r>
     </w:p>
@@ -12582,6 +12636,7 @@
           <w:lang w:eastAsia="ru-RU"/>
           <w14:ligatures w14:val="none"/>
         </w:rPr>
+        <w:lastRenderedPageBreak/>
         <w:t>Шаг 104 (5 минут).</w:t>
       </w:r>
     </w:p>
@@ -12606,7 +12661,6 @@
           <w:lang w:eastAsia="ru-RU"/>
           <w14:ligatures w14:val="none"/>
         </w:rPr>
-        <w:lastRenderedPageBreak/>
         <w:t xml:space="preserve">В </w:t>
       </w:r>
       <w:proofErr w:type="spellStart"/>
@@ -13525,6 +13579,7 @@
           <w:lang w:eastAsia="ru-RU"/>
           <w14:ligatures w14:val="none"/>
         </w:rPr>
+        <w:lastRenderedPageBreak/>
         <w:t>Оценка времени: 5 минут.</w:t>
       </w:r>
     </w:p>
@@ -13547,7 +13602,6 @@
           <w:lang w:eastAsia="ru-RU"/>
           <w14:ligatures w14:val="none"/>
         </w:rPr>
-        <w:lastRenderedPageBreak/>
         <w:t>Шаг 113 (5 минут).</w:t>
       </w:r>
     </w:p>

</xml_diff>